<commit_message>
Tilfoejede Lasse til to controller klassers
</commit_message>
<xml_diff>
--- a/project management/Inddeling af roller til Hackathon.docx
+++ b/project management/Inddeling af roller til Hackathon.docx
@@ -1,31 +1,39 @@
 
 <file path=word/document.xml><?xml version="1.0" encoding="utf-8"?>
-<w:document xmlns:wpc="http://schemas.microsoft.com/office/word/2010/wordprocessingCanvas" xmlns:mo="http://schemas.microsoft.com/office/mac/office/2008/main" xmlns:mc="http://schemas.openxmlformats.org/markup-compatibility/2006" xmlns:mv="urn:schemas-microsoft-com:mac:vml" xmlns:o="urn:schemas-microsoft-com:office:office" xmlns:r="http://schemas.openxmlformats.org/officeDocument/2006/relationships" xmlns:m="http://schemas.openxmlformats.org/officeDocument/2006/math" xmlns:v="urn:schemas-microsoft-com:vml" xmlns:wp14="http://schemas.microsoft.com/office/word/2010/wordprocessingDrawing" xmlns:wp="http://schemas.openxmlformats.org/drawingml/2006/wordprocessingDrawing" xmlns:w10="urn:schemas-microsoft-com:office:word" xmlns:w="http://schemas.openxmlformats.org/wordprocessingml/2006/main" xmlns:w14="http://schemas.microsoft.com/office/word/2010/wordml" xmlns:w15="http://schemas.microsoft.com/office/word/2012/wordml" xmlns:wpg="http://schemas.microsoft.com/office/word/2010/wordprocessingGroup" xmlns:wpi="http://schemas.microsoft.com/office/word/2010/wordprocessingInk" xmlns:wne="http://schemas.microsoft.com/office/word/2006/wordml" xmlns:wps="http://schemas.microsoft.com/office/word/2010/wordprocessingShape" mc:Ignorable="w14 w15 wp14">
+<w:document xmlns:wpc="http://schemas.microsoft.com/office/word/2010/wordprocessingCanvas" xmlns:mc="http://schemas.openxmlformats.org/markup-compatibility/2006" xmlns:o="urn:schemas-microsoft-com:office:office" xmlns:r="http://schemas.openxmlformats.org/officeDocument/2006/relationships" xmlns:m="http://schemas.openxmlformats.org/officeDocument/2006/math" xmlns:v="urn:schemas-microsoft-com:vml" xmlns:wp14="http://schemas.microsoft.com/office/word/2010/wordprocessingDrawing" xmlns:wp="http://schemas.openxmlformats.org/drawingml/2006/wordprocessingDrawing" xmlns:w10="urn:schemas-microsoft-com:office:word" xmlns:w="http://schemas.openxmlformats.org/wordprocessingml/2006/main" xmlns:w14="http://schemas.microsoft.com/office/word/2010/wordml" xmlns:w15="http://schemas.microsoft.com/office/word/2012/wordml" xmlns:wpg="http://schemas.microsoft.com/office/word/2010/wordprocessingGroup" xmlns:wpi="http://schemas.microsoft.com/office/word/2010/wordprocessingInk" xmlns:wne="http://schemas.microsoft.com/office/word/2006/wordml" xmlns:wps="http://schemas.microsoft.com/office/word/2010/wordprocessingShape" mc:Ignorable="w14 w15 wp14">
   <w:body>
     <w:p>
       <w:pPr>
-        <w:pStyle w:val="Overskrift1"/>
-        <w:rPr>
-          <w:lang w:val="da-DK"/>
-        </w:rPr>
-      </w:pPr>
-      <w:r>
-        <w:rPr>
-          <w:lang w:val="da-DK"/>
-        </w:rPr>
-        <w:t>Inddeling af roller til Hackathon</w:t>
-      </w:r>
-    </w:p>
-    <w:p>
-      <w:pPr>
-        <w:rPr>
-          <w:lang w:val="da-DK"/>
-        </w:rPr>
-      </w:pPr>
-    </w:p>
-    <w:p>
-      <w:pPr>
-        <w:pStyle w:val="Overskrift2"/>
+        <w:pStyle w:val="Heading1"/>
+        <w:rPr>
+          <w:lang w:val="da-DK"/>
+        </w:rPr>
+      </w:pPr>
+      <w:r>
+        <w:rPr>
+          <w:lang w:val="da-DK"/>
+        </w:rPr>
+        <w:t xml:space="preserve">Inddeling af roller til </w:t>
+      </w:r>
+      <w:proofErr w:type="spellStart"/>
+      <w:r>
+        <w:rPr>
+          <w:lang w:val="da-DK"/>
+        </w:rPr>
+        <w:t>Hackathon</w:t>
+      </w:r>
+      <w:proofErr w:type="spellEnd"/>
+    </w:p>
+    <w:p>
+      <w:pPr>
+        <w:rPr>
+          <w:lang w:val="da-DK"/>
+        </w:rPr>
+      </w:pPr>
+    </w:p>
+    <w:p>
+      <w:pPr>
+        <w:pStyle w:val="Heading2"/>
         <w:rPr>
           <w:lang w:val="da-DK"/>
         </w:rPr>
@@ -39,7 +47,7 @@
     </w:p>
     <w:p>
       <w:pPr>
-        <w:pStyle w:val="Listeavsnitt"/>
+        <w:pStyle w:val="ListParagraph"/>
         <w:numPr>
           <w:ilvl w:val="0"/>
           <w:numId w:val="2"/>
@@ -67,21 +75,35 @@
     </w:p>
     <w:p>
       <w:pPr>
-        <w:pStyle w:val="Overskrift2"/>
-        <w:rPr>
-          <w:lang w:val="da-DK"/>
-        </w:rPr>
-      </w:pPr>
-      <w:r>
-        <w:rPr>
-          <w:lang w:val="da-DK"/>
-        </w:rPr>
-        <w:t>Logik (UserController)</w:t>
-      </w:r>
-    </w:p>
-    <w:p>
-      <w:pPr>
-        <w:pStyle w:val="Listeavsnitt"/>
+        <w:pStyle w:val="Heading2"/>
+        <w:rPr>
+          <w:lang w:val="da-DK"/>
+        </w:rPr>
+      </w:pPr>
+      <w:r>
+        <w:rPr>
+          <w:lang w:val="da-DK"/>
+        </w:rPr>
+        <w:t>Logik (</w:t>
+      </w:r>
+      <w:proofErr w:type="spellStart"/>
+      <w:r>
+        <w:rPr>
+          <w:lang w:val="da-DK"/>
+        </w:rPr>
+        <w:t>UserController</w:t>
+      </w:r>
+      <w:proofErr w:type="spellEnd"/>
+      <w:r>
+        <w:rPr>
+          <w:lang w:val="da-DK"/>
+        </w:rPr>
+        <w:t>)</w:t>
+      </w:r>
+    </w:p>
+    <w:p>
+      <w:pPr>
+        <w:pStyle w:val="ListParagraph"/>
         <w:numPr>
           <w:ilvl w:val="0"/>
           <w:numId w:val="2"/>
@@ -101,7 +123,7 @@
     </w:p>
     <w:p>
       <w:pPr>
-        <w:pStyle w:val="Listeavsnitt"/>
+        <w:pStyle w:val="ListParagraph"/>
         <w:numPr>
           <w:ilvl w:val="0"/>
           <w:numId w:val="2"/>
@@ -129,21 +151,35 @@
     </w:p>
     <w:p>
       <w:pPr>
-        <w:pStyle w:val="Overskrift2"/>
-        <w:rPr>
-          <w:lang w:val="da-DK"/>
-        </w:rPr>
-      </w:pPr>
-      <w:r>
-        <w:rPr>
-          <w:lang w:val="da-DK"/>
-        </w:rPr>
-        <w:t>Logik (StaffController)</w:t>
-      </w:r>
-    </w:p>
-    <w:p>
-      <w:pPr>
-        <w:pStyle w:val="Listeavsnitt"/>
+        <w:pStyle w:val="Heading2"/>
+        <w:rPr>
+          <w:lang w:val="da-DK"/>
+        </w:rPr>
+      </w:pPr>
+      <w:r>
+        <w:rPr>
+          <w:lang w:val="da-DK"/>
+        </w:rPr>
+        <w:t>Logik (</w:t>
+      </w:r>
+      <w:proofErr w:type="spellStart"/>
+      <w:r>
+        <w:rPr>
+          <w:lang w:val="da-DK"/>
+        </w:rPr>
+        <w:t>StaffController</w:t>
+      </w:r>
+      <w:proofErr w:type="spellEnd"/>
+      <w:r>
+        <w:rPr>
+          <w:lang w:val="da-DK"/>
+        </w:rPr>
+        <w:t>)</w:t>
+      </w:r>
+    </w:p>
+    <w:p>
+      <w:pPr>
+        <w:pStyle w:val="ListParagraph"/>
         <w:numPr>
           <w:ilvl w:val="0"/>
           <w:numId w:val="2"/>
@@ -153,32 +189,53 @@
           <w:lang w:val="da-DK"/>
         </w:rPr>
       </w:pPr>
-    </w:p>
-    <w:p>
-      <w:pPr>
-        <w:rPr>
-          <w:rFonts w:asciiTheme="majorHAnsi" w:hAnsiTheme="majorHAnsi"/>
-          <w:lang w:val="da-DK"/>
-        </w:rPr>
-      </w:pPr>
-    </w:p>
-    <w:p>
-      <w:pPr>
-        <w:pStyle w:val="Overskrift2"/>
-        <w:rPr>
-          <w:lang w:val="da-DK"/>
-        </w:rPr>
-      </w:pPr>
-      <w:r>
-        <w:rPr>
-          <w:lang w:val="da-DK"/>
-        </w:rPr>
-        <w:t>Logik (MainController)</w:t>
-      </w:r>
-    </w:p>
-    <w:p>
-      <w:pPr>
-        <w:pStyle w:val="Listeavsnitt"/>
+      <w:r>
+        <w:rPr>
+          <w:rFonts w:asciiTheme="majorHAnsi" w:hAnsiTheme="majorHAnsi"/>
+          <w:lang w:val="da-DK"/>
+        </w:rPr>
+        <w:t>Lasse</w:t>
+      </w:r>
+    </w:p>
+    <w:p>
+      <w:pPr>
+        <w:rPr>
+          <w:rFonts w:asciiTheme="majorHAnsi" w:hAnsiTheme="majorHAnsi"/>
+          <w:lang w:val="da-DK"/>
+        </w:rPr>
+      </w:pPr>
+    </w:p>
+    <w:p>
+      <w:pPr>
+        <w:pStyle w:val="Heading2"/>
+        <w:rPr>
+          <w:lang w:val="da-DK"/>
+        </w:rPr>
+      </w:pPr>
+      <w:r>
+        <w:rPr>
+          <w:lang w:val="da-DK"/>
+        </w:rPr>
+        <w:t>Logik (</w:t>
+      </w:r>
+      <w:proofErr w:type="spellStart"/>
+      <w:r>
+        <w:rPr>
+          <w:lang w:val="da-DK"/>
+        </w:rPr>
+        <w:t>MainController</w:t>
+      </w:r>
+      <w:proofErr w:type="spellEnd"/>
+      <w:r>
+        <w:rPr>
+          <w:lang w:val="da-DK"/>
+        </w:rPr>
+        <w:t>)</w:t>
+      </w:r>
+    </w:p>
+    <w:p>
+      <w:pPr>
+        <w:pStyle w:val="ListParagraph"/>
         <w:numPr>
           <w:ilvl w:val="0"/>
           <w:numId w:val="2"/>
@@ -193,14 +250,21 @@
           <w:rFonts w:asciiTheme="majorHAnsi" w:hAnsiTheme="majorHAnsi"/>
           <w:lang w:val="da-DK"/>
         </w:rPr>
-        <w:br/>
+        <w:t>Lasse</w:t>
       </w:r>
       <w:bookmarkStart w:id="0" w:name="_GoBack"/>
       <w:bookmarkEnd w:id="0"/>
-    </w:p>
-    <w:p>
-      <w:pPr>
-        <w:pStyle w:val="Overskrift2"/>
+      <w:r>
+        <w:rPr>
+          <w:rFonts w:asciiTheme="majorHAnsi" w:hAnsiTheme="majorHAnsi"/>
+          <w:lang w:val="da-DK"/>
+        </w:rPr>
+        <w:br/>
+      </w:r>
+    </w:p>
+    <w:p>
+      <w:pPr>
+        <w:pStyle w:val="Heading2"/>
         <w:rPr>
           <w:lang w:val="da-DK"/>
         </w:rPr>
@@ -214,7 +278,7 @@
     </w:p>
     <w:p>
       <w:pPr>
-        <w:pStyle w:val="Listeavsnitt"/>
+        <w:pStyle w:val="ListParagraph"/>
         <w:numPr>
           <w:ilvl w:val="0"/>
           <w:numId w:val="2"/>
@@ -242,7 +306,7 @@
     </w:p>
     <w:p>
       <w:pPr>
-        <w:pStyle w:val="Overskrift2"/>
+        <w:pStyle w:val="Heading2"/>
         <w:rPr>
           <w:lang w:val="da-DK"/>
         </w:rPr>
@@ -256,7 +320,7 @@
     </w:p>
     <w:p>
       <w:pPr>
-        <w:pStyle w:val="Listeavsnitt"/>
+        <w:pStyle w:val="ListParagraph"/>
         <w:numPr>
           <w:ilvl w:val="0"/>
           <w:numId w:val="2"/>
@@ -284,7 +348,7 @@
     </w:p>
     <w:p>
       <w:pPr>
-        <w:pStyle w:val="Overskrift2"/>
+        <w:pStyle w:val="Heading2"/>
         <w:rPr>
           <w:lang w:val="da-DK"/>
         </w:rPr>
@@ -298,7 +362,7 @@
     </w:p>
     <w:p>
       <w:pPr>
-        <w:pStyle w:val="Listeavsnitt"/>
+        <w:pStyle w:val="ListParagraph"/>
         <w:numPr>
           <w:ilvl w:val="0"/>
           <w:numId w:val="2"/>
@@ -326,7 +390,7 @@
     </w:p>
     <w:p>
       <w:pPr>
-        <w:pStyle w:val="Overskrift2"/>
+        <w:pStyle w:val="Heading2"/>
         <w:rPr>
           <w:lang w:val="da-DK"/>
         </w:rPr>
@@ -337,11 +401,19 @@
         </w:rPr>
         <w:t>Sikkerhed (</w:t>
       </w:r>
-      <w:r>
-        <w:rPr>
-          <w:lang w:val="da-DK"/>
-        </w:rPr>
-        <w:t>Hashing mm.</w:t>
+      <w:proofErr w:type="spellStart"/>
+      <w:r>
+        <w:rPr>
+          <w:lang w:val="da-DK"/>
+        </w:rPr>
+        <w:t>Hashing</w:t>
+      </w:r>
+      <w:proofErr w:type="spellEnd"/>
+      <w:r>
+        <w:rPr>
+          <w:lang w:val="da-DK"/>
+        </w:rPr>
+        <w:t xml:space="preserve"> mm.</w:t>
       </w:r>
       <w:r>
         <w:rPr>
@@ -352,7 +424,7 @@
     </w:p>
     <w:p>
       <w:pPr>
-        <w:pStyle w:val="Listeavsnitt"/>
+        <w:pStyle w:val="ListParagraph"/>
         <w:numPr>
           <w:ilvl w:val="0"/>
           <w:numId w:val="2"/>
@@ -372,7 +444,7 @@
     </w:p>
     <w:p>
       <w:pPr>
-        <w:pStyle w:val="Listeavsnitt"/>
+        <w:pStyle w:val="ListParagraph"/>
         <w:numPr>
           <w:ilvl w:val="0"/>
           <w:numId w:val="2"/>
@@ -392,7 +464,7 @@
     </w:p>
     <w:p>
       <w:pPr>
-        <w:pStyle w:val="Listeavsnitt"/>
+        <w:pStyle w:val="ListParagraph"/>
         <w:numPr>
           <w:ilvl w:val="0"/>
           <w:numId w:val="2"/>
@@ -420,21 +492,23 @@
     </w:p>
     <w:p>
       <w:pPr>
-        <w:pStyle w:val="Overskrift2"/>
-        <w:rPr>
-          <w:lang w:val="da-DK"/>
-        </w:rPr>
-      </w:pPr>
+        <w:pStyle w:val="Heading2"/>
+        <w:rPr>
+          <w:lang w:val="da-DK"/>
+        </w:rPr>
+      </w:pPr>
+      <w:proofErr w:type="spellStart"/>
       <w:r>
         <w:rPr>
           <w:lang w:val="da-DK"/>
         </w:rPr>
         <w:t>Logging</w:t>
       </w:r>
-    </w:p>
-    <w:p>
-      <w:pPr>
-        <w:pStyle w:val="Listeavsnitt"/>
+      <w:proofErr w:type="spellEnd"/>
+    </w:p>
+    <w:p>
+      <w:pPr>
+        <w:pStyle w:val="ListParagraph"/>
         <w:numPr>
           <w:ilvl w:val="0"/>
           <w:numId w:val="2"/>
@@ -454,7 +528,7 @@
     </w:p>
     <w:p>
       <w:pPr>
-        <w:pStyle w:val="Listeavsnitt"/>
+        <w:pStyle w:val="ListParagraph"/>
         <w:numPr>
           <w:ilvl w:val="0"/>
           <w:numId w:val="2"/>
@@ -482,21 +556,21 @@
     </w:p>
     <w:p>
       <w:pPr>
-        <w:pStyle w:val="Overskrift2"/>
-        <w:rPr>
-          <w:lang w:val="da-DK"/>
-        </w:rPr>
-      </w:pPr>
-      <w:r>
-        <w:rPr>
-          <w:lang w:val="da-DK"/>
+        <w:pStyle w:val="Heading2"/>
+        <w:rPr>
+          <w:lang w:val="en-US"/>
+        </w:rPr>
+      </w:pPr>
+      <w:r>
+        <w:rPr>
+          <w:lang w:val="en-US"/>
         </w:rPr>
         <w:t>View (REST provider og endpoints)</w:t>
       </w:r>
     </w:p>
     <w:p>
       <w:pPr>
-        <w:pStyle w:val="Listeavsnitt"/>
+        <w:pStyle w:val="ListParagraph"/>
         <w:numPr>
           <w:ilvl w:val="0"/>
           <w:numId w:val="2"/>
@@ -516,7 +590,7 @@
     </w:p>
     <w:p>
       <w:pPr>
-        <w:pStyle w:val="Listeavsnitt"/>
+        <w:pStyle w:val="ListParagraph"/>
         <w:numPr>
           <w:ilvl w:val="0"/>
           <w:numId w:val="2"/>
@@ -536,7 +610,7 @@
     </w:p>
     <w:p>
       <w:pPr>
-        <w:pStyle w:val="Listeavsnitt"/>
+        <w:pStyle w:val="ListParagraph"/>
         <w:numPr>
           <w:ilvl w:val="0"/>
           <w:numId w:val="2"/>
@@ -565,8 +639,8 @@
 </file>
 
 <file path=word/numbering.xml><?xml version="1.0" encoding="utf-8"?>
-<w:numbering xmlns:wpc="http://schemas.microsoft.com/office/word/2010/wordprocessingCanvas" xmlns:mo="http://schemas.microsoft.com/office/mac/office/2008/main" xmlns:mc="http://schemas.openxmlformats.org/markup-compatibility/2006" xmlns:mv="urn:schemas-microsoft-com:mac:vml" xmlns:o="urn:schemas-microsoft-com:office:office" xmlns:r="http://schemas.openxmlformats.org/officeDocument/2006/relationships" xmlns:m="http://schemas.openxmlformats.org/officeDocument/2006/math" xmlns:v="urn:schemas-microsoft-com:vml" xmlns:wp14="http://schemas.microsoft.com/office/word/2010/wordprocessingDrawing" xmlns:wp="http://schemas.openxmlformats.org/drawingml/2006/wordprocessingDrawing" xmlns:w10="urn:schemas-microsoft-com:office:word" xmlns:w="http://schemas.openxmlformats.org/wordprocessingml/2006/main" xmlns:w14="http://schemas.microsoft.com/office/word/2010/wordml" xmlns:w15="http://schemas.microsoft.com/office/word/2012/wordml" xmlns:wpg="http://schemas.microsoft.com/office/word/2010/wordprocessingGroup" xmlns:wpi="http://schemas.microsoft.com/office/word/2010/wordprocessingInk" xmlns:wne="http://schemas.microsoft.com/office/word/2006/wordml" xmlns:wps="http://schemas.microsoft.com/office/word/2010/wordprocessingShape" mc:Ignorable="w14 w15 wp14">
-  <w:abstractNum w:abstractNumId="0">
+<w:numbering xmlns:wpc="http://schemas.microsoft.com/office/word/2010/wordprocessingCanvas" xmlns:mc="http://schemas.openxmlformats.org/markup-compatibility/2006" xmlns:o="urn:schemas-microsoft-com:office:office" xmlns:r="http://schemas.openxmlformats.org/officeDocument/2006/relationships" xmlns:m="http://schemas.openxmlformats.org/officeDocument/2006/math" xmlns:v="urn:schemas-microsoft-com:vml" xmlns:wp14="http://schemas.microsoft.com/office/word/2010/wordprocessingDrawing" xmlns:wp="http://schemas.openxmlformats.org/drawingml/2006/wordprocessingDrawing" xmlns:w10="urn:schemas-microsoft-com:office:word" xmlns:w="http://schemas.openxmlformats.org/wordprocessingml/2006/main" xmlns:w14="http://schemas.microsoft.com/office/word/2010/wordml" xmlns:w15="http://schemas.microsoft.com/office/word/2012/wordml" xmlns:wpg="http://schemas.microsoft.com/office/word/2010/wordprocessingGroup" xmlns:wpi="http://schemas.microsoft.com/office/word/2010/wordprocessingInk" xmlns:wne="http://schemas.microsoft.com/office/word/2006/wordml" xmlns:wps="http://schemas.microsoft.com/office/word/2010/wordprocessingShape" mc:Ignorable="w14 w15 wp14">
+  <w:abstractNum w:abstractNumId="0" w15:restartNumberingAfterBreak="0">
     <w:nsid w:val="2CA20B7A"/>
     <w:multiLevelType w:val="hybridMultilevel"/>
     <w:tmpl w:val="4F526FEA"/>
@@ -678,7 +752,7 @@
       </w:rPr>
     </w:lvl>
   </w:abstractNum>
-  <w:abstractNum w:abstractNumId="1">
+  <w:abstractNum w:abstractNumId="1" w15:restartNumberingAfterBreak="0">
     <w:nsid w:val="69680720"/>
     <w:multiLevelType w:val="hybridMultilevel"/>
     <w:tmpl w:val="068A2A54"/>
@@ -812,7 +886,7 @@
     </w:rPrDefault>
     <w:pPrDefault/>
   </w:docDefaults>
-  <w:latentStyles w:defLockedState="0" w:defUIPriority="99" w:defSemiHidden="0" w:defUnhideWhenUsed="0" w:defQFormat="0" w:count="382">
+  <w:latentStyles w:defLockedState="0" w:defUIPriority="99" w:defSemiHidden="0" w:defUnhideWhenUsed="0" w:defQFormat="0" w:count="371">
     <w:lsdException w:name="Normal" w:uiPriority="0" w:qFormat="1"/>
     <w:lsdException w:name="heading 1" w:uiPriority="9" w:qFormat="1"/>
     <w:lsdException w:name="heading 2" w:semiHidden="1" w:uiPriority="9" w:unhideWhenUsed="1" w:qFormat="1"/>
@@ -969,15 +1043,6 @@
     <w:lsdException w:name="Balloon Text" w:semiHidden="1" w:unhideWhenUsed="1"/>
     <w:lsdException w:name="Table Grid" w:uiPriority="39"/>
     <w:lsdException w:name="Table Theme" w:semiHidden="1" w:unhideWhenUsed="1"/>
-    <w:lsdException w:name="Note Level 1" w:semiHidden="1" w:unhideWhenUsed="1"/>
-    <w:lsdException w:name="Note Level 2" w:semiHidden="1" w:unhideWhenUsed="1"/>
-    <w:lsdException w:name="Note Level 3" w:semiHidden="1" w:unhideWhenUsed="1"/>
-    <w:lsdException w:name="Note Level 4" w:semiHidden="1" w:unhideWhenUsed="1"/>
-    <w:lsdException w:name="Note Level 5" w:semiHidden="1" w:unhideWhenUsed="1"/>
-    <w:lsdException w:name="Note Level 6" w:semiHidden="1" w:unhideWhenUsed="1"/>
-    <w:lsdException w:name="Note Level 7" w:semiHidden="1" w:unhideWhenUsed="1"/>
-    <w:lsdException w:name="Note Level 8" w:semiHidden="1" w:unhideWhenUsed="1"/>
-    <w:lsdException w:name="Note Level 9" w:semiHidden="1" w:unhideWhenUsed="1"/>
     <w:lsdException w:name="Placeholder Text" w:semiHidden="1"/>
     <w:lsdException w:name="No Spacing" w:uiPriority="1" w:qFormat="1"/>
     <w:lsdException w:name="Light Shading" w:uiPriority="60"/>
@@ -1193,18 +1258,16 @@
     <w:lsdException w:name="List Table 5 Dark Accent 6" w:uiPriority="50"/>
     <w:lsdException w:name="List Table 6 Colorful Accent 6" w:uiPriority="51"/>
     <w:lsdException w:name="List Table 7 Colorful Accent 6" w:uiPriority="52"/>
-    <w:lsdException w:name="Mention" w:semiHidden="1" w:unhideWhenUsed="1"/>
-    <w:lsdException w:name="Smart Hyperlink" w:semiHidden="1" w:unhideWhenUsed="1"/>
   </w:latentStyles>
   <w:style w:type="paragraph" w:default="1" w:styleId="Normal">
     <w:name w:val="Normal"/>
     <w:qFormat/>
   </w:style>
-  <w:style w:type="paragraph" w:styleId="Overskrift1">
+  <w:style w:type="paragraph" w:styleId="Heading1">
     <w:name w:val="heading 1"/>
     <w:basedOn w:val="Normal"/>
     <w:next w:val="Normal"/>
-    <w:link w:val="Overskrift1Tegn"/>
+    <w:link w:val="Heading1Char"/>
     <w:uiPriority w:val="9"/>
     <w:qFormat/>
     <w:rsid w:val="00A92759"/>
@@ -1221,11 +1284,11 @@
       <w:szCs w:val="32"/>
     </w:rPr>
   </w:style>
-  <w:style w:type="paragraph" w:styleId="Overskrift2">
+  <w:style w:type="paragraph" w:styleId="Heading2">
     <w:name w:val="heading 2"/>
     <w:basedOn w:val="Normal"/>
     <w:next w:val="Normal"/>
-    <w:link w:val="Overskrift2Tegn"/>
+    <w:link w:val="Heading2Char"/>
     <w:uiPriority w:val="9"/>
     <w:unhideWhenUsed/>
     <w:qFormat/>
@@ -1243,11 +1306,11 @@
       <w:szCs w:val="26"/>
     </w:rPr>
   </w:style>
-  <w:style w:type="paragraph" w:styleId="Overskrift3">
+  <w:style w:type="paragraph" w:styleId="Heading3">
     <w:name w:val="heading 3"/>
     <w:basedOn w:val="Normal"/>
     <w:next w:val="Normal"/>
-    <w:link w:val="Overskrift3Tegn"/>
+    <w:link w:val="Heading3Char"/>
     <w:autoRedefine/>
     <w:uiPriority w:val="9"/>
     <w:unhideWhenUsed/>
@@ -1264,13 +1327,13 @@
       <w:color w:val="1F3763" w:themeColor="accent1" w:themeShade="7F"/>
     </w:rPr>
   </w:style>
-  <w:style w:type="character" w:default="1" w:styleId="Standardskriftforavsnitt">
+  <w:style w:type="character" w:default="1" w:styleId="DefaultParagraphFont">
     <w:name w:val="Default Paragraph Font"/>
     <w:uiPriority w:val="1"/>
     <w:semiHidden/>
     <w:unhideWhenUsed/>
   </w:style>
-  <w:style w:type="table" w:default="1" w:styleId="Vanligtabell">
+  <w:style w:type="table" w:default="1" w:styleId="TableNormal">
     <w:name w:val="Normal Table"/>
     <w:uiPriority w:val="99"/>
     <w:semiHidden/>
@@ -1285,16 +1348,16 @@
       </w:tblCellMar>
     </w:tblPr>
   </w:style>
-  <w:style w:type="numbering" w:default="1" w:styleId="Ingenliste">
+  <w:style w:type="numbering" w:default="1" w:styleId="NoList">
     <w:name w:val="No List"/>
     <w:uiPriority w:val="99"/>
     <w:semiHidden/>
     <w:unhideWhenUsed/>
   </w:style>
-  <w:style w:type="character" w:customStyle="1" w:styleId="Overskrift3Tegn">
-    <w:name w:val="Overskrift 3 Tegn"/>
-    <w:basedOn w:val="Standardskriftforavsnitt"/>
-    <w:link w:val="Overskrift3"/>
+  <w:style w:type="character" w:customStyle="1" w:styleId="Heading3Char">
+    <w:name w:val="Heading 3 Char"/>
+    <w:basedOn w:val="DefaultParagraphFont"/>
+    <w:link w:val="Heading3"/>
     <w:uiPriority w:val="9"/>
     <w:rsid w:val="00E151B3"/>
     <w:rPr>
@@ -1302,10 +1365,10 @@
       <w:color w:val="1F3763" w:themeColor="accent1" w:themeShade="7F"/>
     </w:rPr>
   </w:style>
-  <w:style w:type="character" w:customStyle="1" w:styleId="Overskrift1Tegn">
-    <w:name w:val="Overskrift 1 Tegn"/>
-    <w:basedOn w:val="Standardskriftforavsnitt"/>
-    <w:link w:val="Overskrift1"/>
+  <w:style w:type="character" w:customStyle="1" w:styleId="Heading1Char">
+    <w:name w:val="Heading 1 Char"/>
+    <w:basedOn w:val="DefaultParagraphFont"/>
+    <w:link w:val="Heading1"/>
     <w:uiPriority w:val="9"/>
     <w:rsid w:val="00A92759"/>
     <w:rPr>
@@ -1315,10 +1378,10 @@
       <w:szCs w:val="32"/>
     </w:rPr>
   </w:style>
-  <w:style w:type="character" w:customStyle="1" w:styleId="Overskrift2Tegn">
-    <w:name w:val="Overskrift 2 Tegn"/>
-    <w:basedOn w:val="Standardskriftforavsnitt"/>
-    <w:link w:val="Overskrift2"/>
+  <w:style w:type="character" w:customStyle="1" w:styleId="Heading2Char">
+    <w:name w:val="Heading 2 Char"/>
+    <w:basedOn w:val="DefaultParagraphFont"/>
+    <w:link w:val="Heading2"/>
     <w:uiPriority w:val="9"/>
     <w:rsid w:val="00A92759"/>
     <w:rPr>
@@ -1328,7 +1391,7 @@
       <w:szCs w:val="26"/>
     </w:rPr>
   </w:style>
-  <w:style w:type="paragraph" w:styleId="Listeavsnitt">
+  <w:style w:type="paragraph" w:styleId="ListParagraph">
     <w:name w:val="List Paragraph"/>
     <w:basedOn w:val="Normal"/>
     <w:uiPriority w:val="34"/>

</xml_diff>